<commit_message>
conclusão de Utopia em C, creio ser necessário transpor para D
</commit_message>
<xml_diff>
--- a/Tablaturas/Em andamento/Utopia.docx
+++ b/Tablaturas/Em andamento/Utopia.docx
@@ -169,11 +169,7 @@
       </w:pPr>
       <w:r>
         <w:rPr/>
-        <w:t>-</w:t>
-      </w:r>
-      <w:r>
-        <w:rPr/>
-        <w:t>6  -6    -6    -6’    -7      -6     4    4</w:t>
+        <w:t>-6  -6    -6    -6’    -7      -6     4    4</w:t>
       </w:r>
     </w:p>
     <w:p>
@@ -195,11 +191,7 @@
       </w:pPr>
       <w:r>
         <w:rPr/>
-        <w:t>-</w:t>
-      </w:r>
-      <w:r>
-        <w:rPr/>
-        <w:t>6      -6       -6       -6’      -7     -6     -4</w:t>
+        <w:t>-6      -6       -6       -6’      -7     -6     -4</w:t>
       </w:r>
     </w:p>
     <w:p>
@@ -235,11 +227,7 @@
       </w:r>
       <w:r>
         <w:rPr/>
-        <w:t>-</w:t>
-      </w:r>
-      <w:r>
-        <w:rPr/>
-        <w:t>3       -3       4     -4      -4</w:t>
+        <w:t>-3       -3       4     -4      -4</w:t>
       </w:r>
     </w:p>
     <w:p>
@@ -265,11 +253,7 @@
       </w:r>
       <w:r>
         <w:rPr/>
-        <w:t>-</w:t>
-      </w:r>
-      <w:r>
-        <w:rPr/>
-        <w:t>7      -7   -7     -6       7     -7     -4      -4</w:t>
+        <w:t>-7      -7   -7     -6       7     -7     -4      -4</w:t>
       </w:r>
     </w:p>
     <w:p>
@@ -291,11 +275,7 @@
       </w:pPr>
       <w:r>
         <w:rPr/>
-        <w:t>-</w:t>
-      </w:r>
-      <w:r>
-        <w:rPr/>
-        <w:t>7     -7   -7    -6     7     -7      -4    -4</w:t>
+        <w:t>-7     -7   -7    -6     7     -7      -4    -4</w:t>
       </w:r>
     </w:p>
     <w:p>
@@ -317,11 +297,7 @@
       </w:pPr>
       <w:r>
         <w:rPr/>
-        <w:t>-</w:t>
-      </w:r>
-      <w:r>
-        <w:rPr/>
-        <w:t>7     -7     -7      -7      -8      7      5</w:t>
+        <w:t>-7     -7     -7      -7      -8      7      5</w:t>
       </w:r>
     </w:p>
     <w:p>
@@ -399,11 +375,7 @@
       </w:r>
       <w:r>
         <w:rPr/>
-        <w:t>-</w:t>
-      </w:r>
-      <w:r>
-        <w:rPr/>
-        <w:t>7       7     -8     7     -7     -4    5     5</w:t>
+        <w:t>-7       7     -8     7     -7     -4    5     5</w:t>
       </w:r>
     </w:p>
     <w:p>
@@ -461,6 +433,24 @@
       </w:pPr>
       <w:r>
         <w:rPr/>
+        <w:t>-3     -3     4</w:t>
+      </w:r>
+      <w:r>
+        <w:rPr>
+          <w:strike w:val="false"/>
+          <w:dstrike w:val="false"/>
+        </w:rPr>
+        <w:t xml:space="preserve">     -4    -4</w:t>
+      </w:r>
+    </w:p>
+    <w:p>
+      <w:pPr>
+        <w:pStyle w:val="Normal"/>
+        <w:jc w:val="left"/>
+        <w:rPr/>
+      </w:pPr>
+      <w:r>
+        <w:rPr/>
         <w:t>Eu - tan - tas - ve - zes</w:t>
       </w:r>
     </w:p>
@@ -472,6 +462,21 @@
       </w:pPr>
       <w:r>
         <w:rPr/>
+        <w:t xml:space="preserve"> </w:t>
+      </w:r>
+      <w:r>
+        <w:rPr/>
+        <w:t>-7    -7      -7     -6       7     -7    -4   -4</w:t>
+      </w:r>
+    </w:p>
+    <w:p>
+      <w:pPr>
+        <w:pStyle w:val="Normal"/>
+        <w:jc w:val="left"/>
+        <w:rPr/>
+      </w:pPr>
+      <w:r>
+        <w:rPr/>
         <w:t>Vi - meu - pai - che - gar - can - sa - do</w:t>
       </w:r>
     </w:p>
@@ -483,6 +488,21 @@
       </w:pPr>
       <w:r>
         <w:rPr/>
+        <w:t xml:space="preserve"> </w:t>
+      </w:r>
+      <w:r>
+        <w:rPr/>
+        <w:t>-7     -7    -7    -6      7    -7   -4     -4</w:t>
+      </w:r>
+    </w:p>
+    <w:p>
+      <w:pPr>
+        <w:pStyle w:val="Normal"/>
+        <w:jc w:val="left"/>
+        <w:rPr/>
+      </w:pPr>
+      <w:r>
+        <w:rPr/>
         <w:t>Mas - a - qui - lo e - ra - sa - gra - do</w:t>
       </w:r>
     </w:p>
@@ -494,6 +514,21 @@
       </w:pPr>
       <w:r>
         <w:rPr/>
+        <w:t xml:space="preserve"> </w:t>
+      </w:r>
+      <w:r>
+        <w:rPr/>
+        <w:t>-7     -7      -7      -6      7    -7     5</w:t>
+      </w:r>
+    </w:p>
+    <w:p>
+      <w:pPr>
+        <w:pStyle w:val="Normal"/>
+        <w:jc w:val="left"/>
+        <w:rPr/>
+      </w:pPr>
+      <w:r>
+        <w:rPr/>
         <w:t>Um - por - um - ele a - fa - ga - va</w:t>
       </w:r>
     </w:p>
@@ -505,6 +540,17 @@
       </w:pPr>
       <w:r>
         <w:rPr/>
+        <w:t>-3’’ -3’’   -3     4     4</w:t>
+      </w:r>
+    </w:p>
+    <w:p>
+      <w:pPr>
+        <w:pStyle w:val="Normal"/>
+        <w:jc w:val="left"/>
+        <w:rPr/>
+      </w:pPr>
+      <w:r>
+        <w:rPr/>
         <w:t>E - per - gun - ta - va</w:t>
       </w:r>
     </w:p>
@@ -516,6 +562,21 @@
       </w:pPr>
       <w:r>
         <w:rPr/>
+        <w:t xml:space="preserve">  </w:t>
+      </w:r>
+      <w:r>
+        <w:rPr/>
+        <w:t>-6      -6   -6    -6’     -7    -6     4   4</w:t>
+      </w:r>
+    </w:p>
+    <w:p>
+      <w:pPr>
+        <w:pStyle w:val="Normal"/>
+        <w:jc w:val="left"/>
+        <w:rPr/>
+      </w:pPr>
+      <w:r>
+        <w:rPr/>
         <w:t>Quem - fi - ze - ra - estri - pu - li - a</w:t>
       </w:r>
     </w:p>
@@ -527,6 +588,17 @@
       </w:pPr>
       <w:r>
         <w:rPr/>
+        <w:t>-6   -6     -6      -6’    -7     -6     4    4</w:t>
+      </w:r>
+    </w:p>
+    <w:p>
+      <w:pPr>
+        <w:pStyle w:val="Normal"/>
+        <w:jc w:val="left"/>
+        <w:rPr/>
+      </w:pPr>
+      <w:r>
+        <w:rPr/>
         <w:t>E - ma - mãe - nos - de - fen - di - a</w:t>
       </w:r>
     </w:p>
@@ -538,6 +610,17 @@
       </w:pPr>
       <w:r>
         <w:rPr/>
+        <w:t>-6      -6         -6         -6’        -7   -6   -4</w:t>
+      </w:r>
+    </w:p>
+    <w:p>
+      <w:pPr>
+        <w:pStyle w:val="Normal"/>
+        <w:jc w:val="left"/>
+        <w:rPr/>
+      </w:pPr>
+      <w:r>
+        <w:rPr/>
         <w:t>Tu - do aos - pou - cos se a - jei - ta - va</w:t>
       </w:r>
     </w:p>
@@ -559,6 +642,17 @@
       </w:pPr>
       <w:r>
         <w:rPr/>
+        <w:t>-3   -3     4    -4    -4</w:t>
+      </w:r>
+    </w:p>
+    <w:p>
+      <w:pPr>
+        <w:pStyle w:val="Normal"/>
+        <w:jc w:val="left"/>
+        <w:rPr/>
+      </w:pPr>
+      <w:r>
+        <w:rPr/>
         <w:t xml:space="preserve">O - sol - se - pu - nha </w:t>
       </w:r>
     </w:p>
@@ -570,6 +664,17 @@
       </w:pPr>
       <w:r>
         <w:rPr/>
+        <w:t>-7  -7   -7  -6    7      -7      -4     -4</w:t>
+      </w:r>
+    </w:p>
+    <w:p>
+      <w:pPr>
+        <w:pStyle w:val="Normal"/>
+        <w:jc w:val="left"/>
+        <w:rPr/>
+      </w:pPr>
+      <w:r>
+        <w:rPr/>
         <w:t xml:space="preserve">A - vi - o - la - al - guém - tra - zia </w:t>
       </w:r>
     </w:p>
@@ -581,6 +686,17 @@
       </w:pPr>
       <w:r>
         <w:rPr/>
+        <w:t>-7    -7      -7     -6     7    -7     -4    -4</w:t>
+      </w:r>
+    </w:p>
+    <w:p>
+      <w:pPr>
+        <w:pStyle w:val="Normal"/>
+        <w:jc w:val="left"/>
+        <w:rPr/>
+      </w:pPr>
+      <w:r>
+        <w:rPr/>
         <w:t xml:space="preserve">To - do - mun - do - en - tão - pe - dia </w:t>
       </w:r>
     </w:p>
@@ -592,7 +708,41 @@
       </w:pPr>
       <w:r>
         <w:rPr/>
-        <w:t xml:space="preserve">Pro - papai - can - tar - com a - ge - nte </w:t>
+        <w:t>-7        -7       -7     -7      -8         7      5</w:t>
+      </w:r>
+    </w:p>
+    <w:p>
+      <w:pPr>
+        <w:pStyle w:val="Normal"/>
+        <w:jc w:val="left"/>
+        <w:rPr/>
+      </w:pPr>
+      <w:r>
+        <w:rPr/>
+        <w:t>Pro - papai - can - tar - com a - ge</w:t>
+      </w:r>
+      <w:r>
+        <w:rPr/>
+        <w:t>n</w:t>
+      </w:r>
+      <w:r>
+        <w:rPr/>
+        <w:t xml:space="preserve"> - te </w:t>
+      </w:r>
+    </w:p>
+    <w:p>
+      <w:pPr>
+        <w:pStyle w:val="Normal"/>
+        <w:jc w:val="left"/>
+        <w:rPr/>
+      </w:pPr>
+      <w:r>
+        <w:rPr/>
+        <w:t xml:space="preserve">  </w:t>
+      </w:r>
+      <w:r>
+        <w:rPr/>
+        <w:t>6    8     8    8    -8</w:t>
       </w:r>
     </w:p>
     <w:p>
@@ -614,7 +764,45 @@
       </w:pPr>
       <w:r>
         <w:rPr/>
-        <w:t xml:space="preserve">Meio - rou - e - co - voz - can - sa - da </w:t>
+        <w:t xml:space="preserve">   </w:t>
+      </w:r>
+      <w:r>
+        <w:rPr/>
+        <w:t>7       -8     8    -8     7     -8      7     -7</w:t>
+      </w:r>
+    </w:p>
+    <w:p>
+      <w:pPr>
+        <w:pStyle w:val="Normal"/>
+        <w:jc w:val="left"/>
+        <w:rPr/>
+      </w:pPr>
+      <w:r>
+        <w:rPr/>
+        <w:t xml:space="preserve">Meio - rou - co - </w:t>
+      </w:r>
+      <w:r>
+        <w:rPr/>
+        <w:t>e</w:t>
+      </w:r>
+      <w:r>
+        <w:rPr/>
+        <w:t xml:space="preserve"> - voz - can - sa - da </w:t>
+      </w:r>
+    </w:p>
+    <w:p>
+      <w:pPr>
+        <w:pStyle w:val="Normal"/>
+        <w:jc w:val="left"/>
+        <w:rPr/>
+      </w:pPr>
+      <w:r>
+        <w:rPr/>
+        <w:t xml:space="preserve"> </w:t>
+      </w:r>
+      <w:r>
+        <w:rPr/>
+        <w:t>-7      7     -8    7    -7     -4   5     5</w:t>
       </w:r>
     </w:p>
     <w:p>
@@ -636,6 +824,21 @@
       </w:pPr>
       <w:r>
         <w:rPr/>
+        <w:t xml:space="preserve">  </w:t>
+      </w:r>
+      <w:r>
+        <w:rPr/>
+        <w:t>5        5       -5’   -5’    5    -4    -6</w:t>
+      </w:r>
+    </w:p>
+    <w:p>
+      <w:pPr>
+        <w:pStyle w:val="Normal"/>
+        <w:jc w:val="left"/>
+        <w:rPr/>
+      </w:pPr>
+      <w:r>
+        <w:rPr/>
         <w:t xml:space="preserve">Seu - olhar - ao - sol - po - en - te </w:t>
       </w:r>
     </w:p>
@@ -657,6 +860,28 @@
       </w:pPr>
       <w:r>
         <w:rPr/>
+        <w:t xml:space="preserve"> </w:t>
+      </w:r>
+      <w:r>
+        <w:rPr/>
+        <w:t>-3     -3     4</w:t>
+      </w:r>
+      <w:r>
+        <w:rPr>
+          <w:strike w:val="false"/>
+          <w:dstrike w:val="false"/>
+        </w:rPr>
+        <w:t xml:space="preserve">    -4     -4</w:t>
+      </w:r>
+    </w:p>
+    <w:p>
+      <w:pPr>
+        <w:pStyle w:val="Normal"/>
+        <w:jc w:val="left"/>
+        <w:rPr/>
+      </w:pPr>
+      <w:r>
+        <w:rPr/>
         <w:t xml:space="preserve">Pas - sou - o - tem - po </w:t>
       </w:r>
     </w:p>
@@ -668,6 +893,21 @@
       </w:pPr>
       <w:r>
         <w:rPr/>
+        <w:t xml:space="preserve"> </w:t>
+      </w:r>
+      <w:r>
+        <w:rPr/>
+        <w:t>-7       -7    -7    -6       7    -7   -4    -4</w:t>
+      </w:r>
+    </w:p>
+    <w:p>
+      <w:pPr>
+        <w:pStyle w:val="Normal"/>
+        <w:jc w:val="left"/>
+        <w:rPr/>
+      </w:pPr>
+      <w:r>
+        <w:rPr/>
         <w:t xml:space="preserve">Hoje - eu - ve - jo a - ma - ra - vi - lha </w:t>
       </w:r>
     </w:p>
@@ -679,6 +919,17 @@
       </w:pPr>
       <w:r>
         <w:rPr/>
+        <w:t>-7    -7    -7   -6     7    -7    -4    -4</w:t>
+      </w:r>
+    </w:p>
+    <w:p>
+      <w:pPr>
+        <w:pStyle w:val="Normal"/>
+        <w:jc w:val="left"/>
+        <w:rPr/>
+      </w:pPr>
+      <w:r>
+        <w:rPr/>
         <w:t xml:space="preserve">De - se - ter - u - ma - fa - mí - lia </w:t>
       </w:r>
     </w:p>
@@ -690,6 +941,21 @@
       </w:pPr>
       <w:r>
         <w:rPr/>
+        <w:t xml:space="preserve">  </w:t>
+      </w:r>
+      <w:r>
+        <w:rPr/>
+        <w:t>-7       -7     -7   -6       7     -7   5</w:t>
+      </w:r>
+    </w:p>
+    <w:p>
+      <w:pPr>
+        <w:pStyle w:val="Normal"/>
+        <w:jc w:val="left"/>
+        <w:rPr/>
+      </w:pPr>
+      <w:r>
+        <w:rPr/>
         <w:t xml:space="preserve">Quan - do - tan - tos - não - a - tem </w:t>
       </w:r>
     </w:p>
@@ -701,6 +967,17 @@
       </w:pPr>
       <w:r>
         <w:rPr/>
+        <w:t>-3’’ -3’’ -3    4     4</w:t>
+      </w:r>
+    </w:p>
+    <w:p>
+      <w:pPr>
+        <w:pStyle w:val="Normal"/>
+        <w:jc w:val="left"/>
+        <w:rPr/>
+      </w:pPr>
+      <w:r>
+        <w:rPr/>
         <w:t xml:space="preserve">A - go - ra - fa - lam </w:t>
       </w:r>
     </w:p>
@@ -712,6 +989,17 @@
       </w:pPr>
       <w:r>
         <w:rPr/>
+        <w:t>-6     -6      -6    -6’  -7    -6    4       4</w:t>
+      </w:r>
+    </w:p>
+    <w:p>
+      <w:pPr>
+        <w:pStyle w:val="Normal"/>
+        <w:jc w:val="left"/>
+        <w:rPr/>
+      </w:pPr>
+      <w:r>
+        <w:rPr/>
         <w:t xml:space="preserve">Do - des - qui - te - do - di - vór - cio </w:t>
       </w:r>
     </w:p>
@@ -723,6 +1011,17 @@
       </w:pPr>
       <w:r>
         <w:rPr/>
+        <w:t>-6 -6    -6     -6’    -7     -6      4       4</w:t>
+      </w:r>
+    </w:p>
+    <w:p>
+      <w:pPr>
+        <w:pStyle w:val="Normal"/>
+        <w:jc w:val="left"/>
+        <w:rPr/>
+      </w:pPr>
+      <w:r>
+        <w:rPr/>
         <w:t xml:space="preserve">O - a - mor - vi - rou - con - sór - cio </w:t>
       </w:r>
     </w:p>
@@ -734,6 +1033,17 @@
       </w:pPr>
       <w:r>
         <w:rPr/>
+        <w:t>-6        -6      -6     -6’  -7    -6        -4</w:t>
+      </w:r>
+    </w:p>
+    <w:p>
+      <w:pPr>
+        <w:pStyle w:val="Normal"/>
+        <w:jc w:val="left"/>
+        <w:rPr/>
+      </w:pPr>
+      <w:r>
+        <w:rPr/>
         <w:t xml:space="preserve">Com - pro - mis - so - de - nin - guém </w:t>
       </w:r>
     </w:p>
@@ -755,6 +1065,21 @@
       </w:pPr>
       <w:r>
         <w:rPr/>
+        <w:t xml:space="preserve"> </w:t>
+      </w:r>
+      <w:r>
+        <w:rPr/>
+        <w:t>-3      -3      4    -4    -4</w:t>
+      </w:r>
+    </w:p>
+    <w:p>
+      <w:pPr>
+        <w:pStyle w:val="Normal"/>
+        <w:jc w:val="left"/>
+        <w:rPr/>
+      </w:pPr>
+      <w:r>
+        <w:rPr/>
         <w:t xml:space="preserve">E há - tan - tos - fi - lhos </w:t>
       </w:r>
     </w:p>
@@ -766,6 +1091,21 @@
       </w:pPr>
       <w:r>
         <w:rPr/>
+        <w:t xml:space="preserve"> </w:t>
+      </w:r>
+      <w:r>
+        <w:rPr/>
+        <w:t>-7       -7       -7      -6         7        -7   -4    -4</w:t>
+      </w:r>
+    </w:p>
+    <w:p>
+      <w:pPr>
+        <w:pStyle w:val="Normal"/>
+        <w:jc w:val="left"/>
+        <w:rPr/>
+      </w:pPr>
+      <w:r>
+        <w:rPr/>
         <w:t>Que - bem - mais - do - que um - pa - lá - cio</w:t>
       </w:r>
     </w:p>
@@ -777,6 +1117,17 @@
       </w:pPr>
       <w:r>
         <w:rPr/>
+        <w:t>-7      -7   -7   -6         7      -7   -4    -4</w:t>
+      </w:r>
+    </w:p>
+    <w:p>
+      <w:pPr>
+        <w:pStyle w:val="Normal"/>
+        <w:jc w:val="left"/>
+        <w:rPr/>
+      </w:pPr>
+      <w:r>
+        <w:rPr/>
         <w:t xml:space="preserve">Gos - ta - ri - am - de um - a - bra - ço </w:t>
       </w:r>
     </w:p>
@@ -788,6 +1139,21 @@
       </w:pPr>
       <w:r>
         <w:rPr/>
+        <w:t xml:space="preserve">  </w:t>
+      </w:r>
+      <w:r>
+        <w:rPr/>
+        <w:t>-7     -7    -7      -7       -8      7        5</w:t>
+      </w:r>
+    </w:p>
+    <w:p>
+      <w:pPr>
+        <w:pStyle w:val="Normal"/>
+        <w:jc w:val="left"/>
+        <w:rPr/>
+      </w:pPr>
+      <w:r>
+        <w:rPr/>
         <w:t xml:space="preserve">E do - ca - ri - nho en - tre - seus - pais </w:t>
       </w:r>
     </w:p>
@@ -799,6 +1165,21 @@
       </w:pPr>
       <w:r>
         <w:rPr/>
+        <w:t xml:space="preserve">  </w:t>
+      </w:r>
+      <w:r>
+        <w:rPr/>
+        <w:t>6        8     8       8        -8</w:t>
+      </w:r>
+    </w:p>
+    <w:p>
+      <w:pPr>
+        <w:pStyle w:val="Normal"/>
+        <w:jc w:val="left"/>
+        <w:rPr/>
+      </w:pPr>
+      <w:r>
+        <w:rPr/>
         <w:t xml:space="preserve">Se os - pa - is - a mas - sem </w:t>
       </w:r>
     </w:p>
@@ -810,6 +1191,17 @@
       </w:pPr>
       <w:r>
         <w:rPr/>
+        <w:t>7    -8    8      -8      7     -8    7   -7</w:t>
+      </w:r>
+    </w:p>
+    <w:p>
+      <w:pPr>
+        <w:pStyle w:val="Normal"/>
+        <w:jc w:val="left"/>
+        <w:rPr/>
+      </w:pPr>
+      <w:r>
+        <w:rPr/>
         <w:t xml:space="preserve">O - di - vór - cio - não - vi - ri - a </w:t>
       </w:r>
     </w:p>
@@ -821,7 +1213,37 @@
       </w:pPr>
       <w:r>
         <w:rPr/>
+        <w:t xml:space="preserve">  </w:t>
+      </w:r>
+      <w:r>
+        <w:rPr/>
+        <w:t>-7       7      -8   7    -7    -4      5     5</w:t>
+      </w:r>
+    </w:p>
+    <w:p>
+      <w:pPr>
+        <w:pStyle w:val="Normal"/>
+        <w:jc w:val="left"/>
+        <w:rPr/>
+      </w:pPr>
+      <w:r>
+        <w:rPr/>
         <w:t xml:space="preserve">Cha - mam - a - is - so - de u - to - pia </w:t>
+      </w:r>
+    </w:p>
+    <w:p>
+      <w:pPr>
+        <w:pStyle w:val="Normal"/>
+        <w:jc w:val="left"/>
+        <w:rPr/>
+      </w:pPr>
+      <w:r>
+        <w:rPr/>
+        <w:t xml:space="preserve">  </w:t>
+      </w:r>
+      <w:r>
+        <w:rPr/>
+        <w:t>5       5    -5’   -5’      5    -4    -6</w:t>
       </w:r>
     </w:p>
     <w:p>
@@ -839,8 +1261,9 @@
       <w:headerReference w:type="default" r:id="rId2"/>
       <w:type w:val="nextPage"/>
       <w:pgSz w:w="11906" w:h="16838"/>
-      <w:pgMar w:left="3531" w:right="3886" w:header="1134" w:top="1693" w:footer="0" w:bottom="1134" w:gutter="0"/>
+      <w:pgMar w:left="1134" w:right="850" w:header="1134" w:top="1693" w:footer="0" w:bottom="850" w:gutter="0"/>
       <w:pgNumType w:fmt="decimal"/>
+      <w:cols w:num="2" w:space="282" w:equalWidth="true" w:sep="false"/>
       <w:formProt w:val="false"/>
       <w:textDirection w:val="lrTb"/>
       <w:docGrid w:type="default" w:linePitch="600" w:charSpace="32768"/>
@@ -889,7 +1312,7 @@
     <w:qFormat/>
     <w:pPr>
       <w:widowControl/>
-      <w:overflowPunct w:val="false"/>
+      <w:overflowPunct w:val="true"/>
       <w:bidi w:val="0"/>
       <w:jc w:val="left"/>
     </w:pPr>

</xml_diff>

<commit_message>
adicionando Over Blow em Utopia
</commit_message>
<xml_diff>
--- a/Tablaturas/Em andamento/Utopia.docx
+++ b/Tablaturas/Em andamento/Utopia.docx
@@ -401,7 +401,7 @@
       </w:r>
       <w:r>
         <w:rPr/>
-        <w:t>5       5    -5’   -5’      5    -4    -6</w:t>
+        <w:t>5       5     5’   5’      5    -4    -6</w:t>
       </w:r>
     </w:p>
     <w:p>
@@ -719,15 +719,7 @@
       </w:pPr>
       <w:r>
         <w:rPr/>
-        <w:t>Pro - papai - can - tar - com a - ge</w:t>
-      </w:r>
-      <w:r>
-        <w:rPr/>
-        <w:t>n</w:t>
-      </w:r>
-      <w:r>
-        <w:rPr/>
-        <w:t xml:space="preserve"> - te </w:t>
+        <w:t xml:space="preserve">Pro - papai - can - tar - com a - gen - te </w:t>
       </w:r>
     </w:p>
     <w:p>
@@ -779,15 +771,7 @@
       </w:pPr>
       <w:r>
         <w:rPr/>
-        <w:t xml:space="preserve">Meio - rou - co - </w:t>
-      </w:r>
-      <w:r>
-        <w:rPr/>
-        <w:t>e</w:t>
-      </w:r>
-      <w:r>
-        <w:rPr/>
-        <w:t xml:space="preserve"> - voz - can - sa - da </w:t>
+        <w:t xml:space="preserve">Meio - rou - co - e - voz - can - sa - da </w:t>
       </w:r>
     </w:p>
     <w:p>
@@ -828,7 +812,7 @@
       </w:r>
       <w:r>
         <w:rPr/>
-        <w:t>5        5       -5’   -5’    5    -4    -6</w:t>
+        <w:t>5        5        5’    5’    5    -4    -6</w:t>
       </w:r>
     </w:p>
     <w:p>
@@ -1243,7 +1227,7 @@
       </w:r>
       <w:r>
         <w:rPr/>
-        <w:t>5       5    -5’   -5’      5    -4    -6</w:t>
+        <w:t>5    5   5’   5’     5     -4      -6</w:t>
       </w:r>
     </w:p>
     <w:p>
@@ -1312,7 +1296,7 @@
     <w:qFormat/>
     <w:pPr>
       <w:widowControl/>
-      <w:overflowPunct w:val="true"/>
+      <w:overflowPunct w:val="false"/>
       <w:bidi w:val="0"/>
       <w:jc w:val="left"/>
     </w:pPr>

</xml_diff>